<commit_message>
Add documentation for new ReadExcelWorkbook command and update documentation for CloseExcelWorkbook.
</commit_message>
<xml_diff>
--- a/doc/UserManual/Word/60_Command_CloseExcelWorkbook.docx
+++ b/doc/UserManual/Word/60_Command_CloseExcelWorkbook.docx
@@ -67,7 +67,7 @@
         <w:t>0</w:t>
       </w:r>
       <w:r>
-        <w:t>3</w:t>
+        <w:t>6</w:t>
       </w:r>
       <w:r>
         <w:t>.</w:t>
@@ -76,7 +76,7 @@
         <w:t>0</w:t>
       </w:r>
       <w:r>
-        <w:t>3</w:t>
+        <w:t>0</w:t>
       </w:r>
       <w:r>
         <w:t xml:space="preserve">, </w:t>
@@ -94,16 +94,13 @@
         <w:t>-0</w:t>
       </w:r>
       <w:r>
-        <w:t>6</w:t>
+        <w:t>7</w:t>
       </w:r>
       <w:r>
         <w:t>-</w:t>
       </w:r>
       <w:r>
-        <w:t>1</w:t>
-      </w:r>
-      <w:r>
-        <w:t>0</w:t>
+        <w:t>22</w:t>
       </w:r>
     </w:p>
     <w:p>
@@ -177,10 +174,16 @@
         <w:t xml:space="preserve">workbook </w:t>
       </w:r>
       <w:r>
-        <w:t>file</w:t>
-      </w:r>
-      <w:r>
-        <w:t xml:space="preserve"> that has been opened with a previous command and kept open by use of the </w:t>
+        <w:t>that has been opened with a previous command and kept open</w:t>
+      </w:r>
+      <w:r>
+        <w:t>, for example</w:t>
+      </w:r>
+      <w:r>
+        <w:t xml:space="preserve"> by using</w:t>
+      </w:r>
+      <w:r>
+        <w:t xml:space="preserve"> the </w:t>
       </w:r>
       <w:proofErr w:type="spellStart"/>
       <w:r>
@@ -197,22 +200,17 @@
         <w:t>=True</w:t>
       </w:r>
       <w:r>
-        <w:t xml:space="preserve"> command parameter.  Consequently, using a </w:t>
-      </w:r>
-      <w:proofErr w:type="spellStart"/>
+        <w:t xml:space="preserve"> command parameter.  </w:t>
+      </w:r>
+      <w:r>
+        <w:t xml:space="preserve"> The act of “closing” discards the workbook from program memory and optionally causes the workbook to be written to an Excel file.  Using this command is helpful when multiple commands are manipulating an Excel workbook, for example when used in a </w:t>
+      </w:r>
       <w:proofErr w:type="gramStart"/>
       <w:r>
         <w:rPr>
           <w:rStyle w:val="RTiSWDocLiteralText"/>
         </w:rPr>
-        <w:t>CloseExcelWorkbook</w:t>
-      </w:r>
-      <w:proofErr w:type="spellEnd"/>
-      <w:r>
-        <w:rPr>
-          <w:rStyle w:val="RTiSWDocLiteralText"/>
-        </w:rPr>
-        <w:t>(</w:t>
+        <w:t>For(</w:t>
       </w:r>
       <w:proofErr w:type="gramEnd"/>
       <w:r>
@@ -222,7 +220,7 @@
         <w:t>)</w:t>
       </w:r>
       <w:r>
-        <w:t xml:space="preserve"> command after other Excel commands ensures that the file is closed.</w:t>
+        <w:t xml:space="preserve"> loop block.</w:t>
       </w:r>
     </w:p>
     <w:p>
@@ -244,7 +242,13 @@
         <w:t xml:space="preserve">The following </w:t>
       </w:r>
       <w:r>
-        <w:t xml:space="preserve">figures illustrate the </w:t>
+        <w:t>figure illustrate</w:t>
+      </w:r>
+      <w:r>
+        <w:t>s</w:t>
+      </w:r>
+      <w:r>
+        <w:t xml:space="preserve"> the </w:t>
       </w:r>
       <w:r>
         <w:t>dialog used to edit the command and the syntax for the</w:t>
@@ -278,9 +282,9 @@
         </w:rPr>
         <w:drawing>
           <wp:inline distT="0" distB="0" distL="0" distR="0">
-            <wp:extent cx="5943600" cy="1937385"/>
-            <wp:effectExtent l="0" t="0" r="0" b="5715"/>
-            <wp:docPr id="1" name="Picture 1"/>
+            <wp:extent cx="5943600" cy="3503930"/>
+            <wp:effectExtent l="0" t="0" r="0" b="1270"/>
+            <wp:docPr id="2" name="Picture 2"/>
             <wp:cNvGraphicFramePr>
               <a:graphicFrameLocks xmlns:a="http://schemas.openxmlformats.org/drawingml/2006/main" noChangeAspect="1"/>
             </wp:cNvGraphicFramePr>
@@ -288,7 +292,7 @@
               <a:graphicData uri="http://schemas.openxmlformats.org/drawingml/2006/picture">
                 <pic:pic xmlns:pic="http://schemas.openxmlformats.org/drawingml/2006/picture">
                   <pic:nvPicPr>
-                    <pic:cNvPr id="1" name="command_CloseExcelWorkbook.png"/>
+                    <pic:cNvPr id="2" name="command_CloseExcelWorkbook.png"/>
                     <pic:cNvPicPr/>
                   </pic:nvPicPr>
                   <pic:blipFill>
@@ -306,7 +310,7 @@
                   <pic:spPr>
                     <a:xfrm>
                       <a:off x="0" y="0"/>
-                      <a:ext cx="5943600" cy="1937385"/>
+                      <a:ext cx="5943600" cy="3503930"/>
                     </a:xfrm>
                     <a:prstGeom prst="rect">
                       <a:avLst/>
@@ -365,10 +369,14 @@
     <w:p/>
     <w:p>
       <w:r>
+        <w:br w:type="page"/>
+      </w:r>
+    </w:p>
+    <w:p>
+      <w:r>
+        <w:lastRenderedPageBreak/>
         <w:t>The command syntax is as follows:</w:t>
       </w:r>
-      <w:bookmarkStart w:id="1" w:name="_GoBack"/>
-      <w:bookmarkEnd w:id="1"/>
     </w:p>
     <w:p/>
     <w:p>
@@ -553,7 +561,13 @@
           </w:tcPr>
           <w:p>
             <w:r>
-              <w:t>The name of the Excel workbook file (</w:t>
+              <w:t xml:space="preserve">The name of the </w:t>
+            </w:r>
+            <w:r>
+              <w:t xml:space="preserve">currently open </w:t>
+            </w:r>
+            <w:r>
+              <w:t>Excel workbook (</w:t>
             </w:r>
             <w:r>
               <w:rPr>
@@ -596,7 +610,19 @@
               <w:t>, as an absolute path or relative</w:t>
             </w:r>
             <w:r>
-              <w:t xml:space="preserve"> to the command file location.  No action is performed if the open file is not found.</w:t>
+              <w:t xml:space="preserve"> to the command file location.  </w:t>
+            </w:r>
+            <w:r>
+              <w:t xml:space="preserve">The filename will match that of previous commands that have read an existing or created a new Excel file.  </w:t>
+            </w:r>
+            <w:r>
+              <w:t xml:space="preserve">No action is performed if the open </w:t>
+            </w:r>
+            <w:r>
+              <w:t>workbook</w:t>
+            </w:r>
+            <w:r>
+              <w:t xml:space="preserve"> is not found.</w:t>
             </w:r>
             <w:r>
               <w:t xml:space="preserve">  Can be specified using processor </w:t>
@@ -624,31 +650,238 @@
           </w:p>
         </w:tc>
       </w:tr>
+      <w:tr>
+        <w:trPr>
+          <w:jc w:val="center"/>
+        </w:trPr>
+        <w:tc>
+          <w:tcPr>
+            <w:tcW w:w="2387" w:type="dxa"/>
+            <w:shd w:val="clear" w:color="auto" w:fill="auto"/>
+          </w:tcPr>
+          <w:p>
+            <w:pPr>
+              <w:rPr>
+                <w:rStyle w:val="RTiSWDocLiteralText"/>
+              </w:rPr>
+            </w:pPr>
+            <w:proofErr w:type="spellStart"/>
+            <w:r>
+              <w:rPr>
+                <w:rStyle w:val="RTiSWDocLiteralText"/>
+              </w:rPr>
+              <w:t>NewOutputFile</w:t>
+            </w:r>
+            <w:proofErr w:type="spellEnd"/>
+          </w:p>
+        </w:tc>
+        <w:tc>
+          <w:tcPr>
+            <w:tcW w:w="4988" w:type="dxa"/>
+            <w:shd w:val="clear" w:color="auto" w:fill="auto"/>
+          </w:tcPr>
+          <w:p>
+            <w:r>
+              <w:t xml:space="preserve">Specify if a new output file should be written.  This is useful if </w:t>
+            </w:r>
+            <w:proofErr w:type="spellStart"/>
+            <w:r>
+              <w:rPr>
+                <w:rStyle w:val="RTiSWDocLiteralText"/>
+              </w:rPr>
+              <w:t>OutputFile</w:t>
+            </w:r>
+            <w:proofErr w:type="spellEnd"/>
+            <w:r>
+              <w:t xml:space="preserve"> corresponds to an Excel file that was read but is not intended to be written over.</w:t>
+            </w:r>
+          </w:p>
+        </w:tc>
+        <w:tc>
+          <w:tcPr>
+            <w:tcW w:w="1975" w:type="dxa"/>
+            <w:shd w:val="clear" w:color="auto" w:fill="auto"/>
+          </w:tcPr>
+          <w:p>
+            <w:pPr>
+              <w:rPr>
+                <w:rStyle w:val="RTiSWDocLiteralText"/>
+              </w:rPr>
+            </w:pPr>
+            <w:proofErr w:type="spellStart"/>
+            <w:r>
+              <w:rPr>
+                <w:rStyle w:val="RTiSWDocLiteralText"/>
+              </w:rPr>
+              <w:t>OutputFile</w:t>
+            </w:r>
+            <w:proofErr w:type="spellEnd"/>
+          </w:p>
+        </w:tc>
+      </w:tr>
+      <w:tr>
+        <w:trPr>
+          <w:jc w:val="center"/>
+        </w:trPr>
+        <w:tc>
+          <w:tcPr>
+            <w:tcW w:w="2387" w:type="dxa"/>
+            <w:shd w:val="clear" w:color="auto" w:fill="auto"/>
+          </w:tcPr>
+          <w:p>
+            <w:pPr>
+              <w:rPr>
+                <w:rStyle w:val="RTiSWDocLiteralText"/>
+              </w:rPr>
+            </w:pPr>
+            <w:proofErr w:type="spellStart"/>
+            <w:r>
+              <w:rPr>
+                <w:rStyle w:val="RTiSWDocLiteralText"/>
+              </w:rPr>
+              <w:t>WriteFile</w:t>
+            </w:r>
+            <w:proofErr w:type="spellEnd"/>
+          </w:p>
+        </w:tc>
+        <w:tc>
+          <w:tcPr>
+            <w:tcW w:w="4988" w:type="dxa"/>
+            <w:shd w:val="clear" w:color="auto" w:fill="auto"/>
+          </w:tcPr>
+          <w:p>
+            <w:r>
+              <w:t>Indicate whether the output file should be written (</w:t>
+            </w:r>
+            <w:r>
+              <w:rPr>
+                <w:rStyle w:val="RTiSWDocLiteralText"/>
+              </w:rPr>
+              <w:t>True</w:t>
+            </w:r>
+            <w:r>
+              <w:t>) or not (</w:t>
+            </w:r>
+            <w:r>
+              <w:rPr>
+                <w:rStyle w:val="RTiSWDocLiteralText"/>
+              </w:rPr>
+              <w:t>False</w:t>
+            </w:r>
+            <w:r>
+              <w:t>).  The parameter can be used t</w:t>
+            </w:r>
+            <w:r>
+              <w:t>o override the default behavior.</w:t>
+            </w:r>
+            <w:bookmarkStart w:id="1" w:name="_GoBack"/>
+            <w:bookmarkEnd w:id="1"/>
+          </w:p>
+        </w:tc>
+        <w:tc>
+          <w:tcPr>
+            <w:tcW w:w="1975" w:type="dxa"/>
+            <w:shd w:val="clear" w:color="auto" w:fill="auto"/>
+          </w:tcPr>
+          <w:p>
+            <w:pPr>
+              <w:rPr>
+                <w:rStyle w:val="RTiSWDocLiteralText"/>
+              </w:rPr>
+            </w:pPr>
+            <w:r>
+              <w:rPr>
+                <w:rStyle w:val="RTiSWDocLiteralText"/>
+              </w:rPr>
+              <w:t>False</w:t>
+            </w:r>
+            <w:r>
+              <w:t xml:space="preserve"> if the workbook was originally opened for reading, </w:t>
+            </w:r>
+            <w:r>
+              <w:rPr>
+                <w:rStyle w:val="RTiSWDocLiteralText"/>
+              </w:rPr>
+              <w:t>True</w:t>
+            </w:r>
+            <w:r>
+              <w:t xml:space="preserve"> if the workbook was originally created or opened for writing.</w:t>
+            </w:r>
+          </w:p>
+        </w:tc>
+      </w:tr>
+      <w:tr>
+        <w:trPr>
+          <w:jc w:val="center"/>
+        </w:trPr>
+        <w:tc>
+          <w:tcPr>
+            <w:tcW w:w="2387" w:type="dxa"/>
+            <w:shd w:val="clear" w:color="auto" w:fill="auto"/>
+          </w:tcPr>
+          <w:p>
+            <w:pPr>
+              <w:rPr>
+                <w:rStyle w:val="RTiSWDocLiteralText"/>
+              </w:rPr>
+            </w:pPr>
+            <w:r>
+              <w:rPr>
+                <w:rStyle w:val="RTiSWDocLiteralText"/>
+              </w:rPr>
+              <w:t>Recalculate</w:t>
+            </w:r>
+          </w:p>
+          <w:p>
+            <w:pPr>
+              <w:rPr>
+                <w:rStyle w:val="RTiSWDocLiteralText"/>
+              </w:rPr>
+            </w:pPr>
+            <w:proofErr w:type="spellStart"/>
+            <w:r>
+              <w:rPr>
+                <w:rStyle w:val="RTiSWDocLiteralText"/>
+              </w:rPr>
+              <w:t>FormulasAtOpen</w:t>
+            </w:r>
+            <w:proofErr w:type="spellEnd"/>
+          </w:p>
+        </w:tc>
+        <w:tc>
+          <w:tcPr>
+            <w:tcW w:w="4988" w:type="dxa"/>
+            <w:shd w:val="clear" w:color="auto" w:fill="auto"/>
+          </w:tcPr>
+          <w:p>
+            <w:r>
+              <w:t>The Excel file when written can be configured to cause Excel to recalculate formulas when it opens.  This is the default when writing to ensure that the Excel workbook contents are up to date when opened.  This parameter can be used to override the default.</w:t>
+            </w:r>
+          </w:p>
+        </w:tc>
+        <w:tc>
+          <w:tcPr>
+            <w:tcW w:w="1975" w:type="dxa"/>
+            <w:shd w:val="clear" w:color="auto" w:fill="auto"/>
+          </w:tcPr>
+          <w:p>
+            <w:pPr>
+              <w:rPr>
+                <w:rStyle w:val="RTiSWDocLiteralText"/>
+              </w:rPr>
+            </w:pPr>
+            <w:r>
+              <w:rPr>
+                <w:rStyle w:val="RTiSWDocLiteralText"/>
+              </w:rPr>
+              <w:t>True</w:t>
+            </w:r>
+          </w:p>
+        </w:tc>
+      </w:tr>
       <w:bookmarkEnd w:id="0"/>
     </w:tbl>
     <w:p/>
-    <w:p/>
-    <w:p>
-      <w:r>
-        <w:br w:type="page"/>
-      </w:r>
-    </w:p>
-    <w:p/>
-    <w:p/>
-    <w:p>
-      <w:pPr>
-        <w:jc w:val="center"/>
-        <w:rPr>
-          <w:color w:val="D9D9D9" w:themeColor="background1" w:themeShade="D9"/>
-        </w:rPr>
-      </w:pPr>
-      <w:r>
-        <w:rPr>
-          <w:color w:val="D9D9D9" w:themeColor="background1" w:themeShade="D9"/>
-        </w:rPr>
-        <w:t>This page is intentionally blank.</w:t>
-      </w:r>
-    </w:p>
     <w:p/>
     <w:p/>
     <w:sectPr>

</xml_diff>